<commit_message>
Inserted visual for findings
</commit_message>
<xml_diff>
--- a/Business Objective.docx
+++ b/Business Objective.docx
@@ -21,10 +21,7 @@
     </w:p>
     <w:p>
       <w:r>
-        <w:t>Here is the bac</w:t>
-      </w:r>
-      <w:r>
-        <w:t>kground information on the task</w:t>
+        <w:t>Here is the background information on the task</w:t>
       </w:r>
     </w:p>
     <w:p>
@@ -37,10 +34,7 @@
       </w:r>
       <w:proofErr w:type="spellEnd"/>
       <w:r>
-        <w:t xml:space="preserve">, has converted all telemetry data </w:t>
-      </w:r>
-      <w:r>
-        <w:t>collected from its 4 factories:</w:t>
+        <w:t>, has converted all telemetry data collected from its 4 factories:</w:t>
       </w:r>
     </w:p>
     <w:p>
@@ -112,10 +106,7 @@
       </w:pPr>
       <w:proofErr w:type="spellStart"/>
       <w:r>
-        <w:t>Dai</w:t>
-      </w:r>
-      <w:r>
-        <w:t>kibo</w:t>
+        <w:t>Daikibo</w:t>
       </w:r>
       <w:proofErr w:type="spellEnd"/>
       <w:r>
@@ -140,18 +131,12 @@
       </w:r>
       <w:proofErr w:type="spellEnd"/>
       <w:r>
-        <w:t xml:space="preserve"> has been collecting this data for one month (May 2021) and they've shared this data in </w:t>
-      </w:r>
-      <w:r>
-        <w:t>the form of a single JSON file.</w:t>
-      </w:r>
-    </w:p>
-    <w:p>
-      <w:r>
-        <w:t>The reason the client wanted to collect telem</w:t>
-      </w:r>
-      <w:r>
-        <w:t>etry was to answer 2 questions:</w:t>
+        <w:t xml:space="preserve"> has been collecting this data for one month (May 2021) and they've shared this data in the form of a single JSON file.</w:t>
+      </w:r>
+    </w:p>
+    <w:p>
+      <w:r>
+        <w:t>The reason the client wanted to collect telemetry was to answer 2 questions:</w:t>
       </w:r>
     </w:p>
     <w:p>
@@ -214,10 +199,7 @@
       </w:r>
       <w:proofErr w:type="spellEnd"/>
       <w:r>
-        <w:t xml:space="preserve"> in a software called Tableau. Here are the</w:t>
-      </w:r>
-      <w:r>
-        <w:t xml:space="preserve"> steps that will be undertaken:</w:t>
+        <w:t xml:space="preserve"> in a software called Tableau. Here are the steps that will be undertaken:</w:t>
       </w:r>
     </w:p>
     <w:p>
@@ -287,8 +269,147 @@
       <w:r>
         <w:t>Select the factory with the most down time (click on its bar), make a screenshot of the dashboard and upload it as a submission for this task.</w:t>
       </w:r>
+    </w:p>
+    <w:p>
+      <w:pPr>
+        <w:pStyle w:val="ListParagraph"/>
+      </w:pPr>
+    </w:p>
+    <w:p>
+      <w:pPr>
+        <w:pStyle w:val="ListParagraph"/>
+      </w:pPr>
+    </w:p>
+    <w:p>
+      <w:pPr>
+        <w:pStyle w:val="ListParagraph"/>
+        <w:ind w:left="0"/>
+      </w:pPr>
+    </w:p>
+    <w:p>
+      <w:pPr>
+        <w:pStyle w:val="ListParagraph"/>
+        <w:ind w:left="0"/>
+      </w:pPr>
+    </w:p>
+    <w:p>
+      <w:pPr>
+        <w:pStyle w:val="ListParagraph"/>
+        <w:ind w:left="0"/>
+      </w:pPr>
+    </w:p>
+    <w:p>
+      <w:pPr>
+        <w:pStyle w:val="ListParagraph"/>
+        <w:ind w:left="0"/>
+      </w:pPr>
+    </w:p>
+    <w:p>
+      <w:pPr>
+        <w:pStyle w:val="ListParagraph"/>
+        <w:ind w:left="0"/>
+      </w:pPr>
+    </w:p>
+    <w:p>
+      <w:pPr>
+        <w:pStyle w:val="ListParagraph"/>
+        <w:ind w:left="0"/>
+      </w:pPr>
+    </w:p>
+    <w:p>
+      <w:pPr>
+        <w:pStyle w:val="ListParagraph"/>
+        <w:ind w:left="0"/>
+      </w:pPr>
+    </w:p>
+    <w:p>
+      <w:pPr>
+        <w:pStyle w:val="ListParagraph"/>
+        <w:ind w:left="0"/>
+      </w:pPr>
+    </w:p>
+    <w:p>
+      <w:pPr>
+        <w:pStyle w:val="ListParagraph"/>
+        <w:ind w:left="0"/>
+      </w:pPr>
+    </w:p>
+    <w:p>
+      <w:pPr>
+        <w:pStyle w:val="ListParagraph"/>
+        <w:ind w:left="0"/>
+      </w:pPr>
+    </w:p>
+    <w:p>
+      <w:pPr>
+        <w:pStyle w:val="ListParagraph"/>
+        <w:ind w:left="0"/>
+        <w:rPr>
+          <w:b/>
+          <w:color w:val="FF0000"/>
+          <w:sz w:val="34"/>
+        </w:rPr>
+      </w:pPr>
+      <w:r>
+        <w:rPr>
+          <w:b/>
+          <w:color w:val="FF0000"/>
+          <w:sz w:val="34"/>
+        </w:rPr>
+        <w:lastRenderedPageBreak/>
+        <w:t>Findings</w:t>
+      </w:r>
       <w:bookmarkStart w:id="0" w:name="_GoBack"/>
       <w:bookmarkEnd w:id="0"/>
+    </w:p>
+    <w:p>
+      <w:pPr>
+        <w:pStyle w:val="ListParagraph"/>
+        <w:ind w:left="0"/>
+      </w:pPr>
+    </w:p>
+    <w:p>
+      <w:pPr>
+        <w:pStyle w:val="ListParagraph"/>
+        <w:numPr>
+          <w:ilvl w:val="0"/>
+          <w:numId w:val="4"/>
+        </w:numPr>
+      </w:pPr>
+      <w:r>
+        <w:t xml:space="preserve">Machines breakdown most in the </w:t>
+      </w:r>
+      <w:proofErr w:type="spellStart"/>
+      <w:r>
+        <w:t>Daikibo</w:t>
+      </w:r>
+      <w:proofErr w:type="spellEnd"/>
+      <w:r>
+        <w:t xml:space="preserve"> Factory Seiko </w:t>
+      </w:r>
+      <w:r>
+        <w:t xml:space="preserve">in Tokyo, Japan. </w:t>
+      </w:r>
+    </w:p>
+    <w:p>
+      <w:pPr>
+        <w:pStyle w:val="ListParagraph"/>
+        <w:numPr>
+          <w:ilvl w:val="0"/>
+          <w:numId w:val="4"/>
+        </w:numPr>
+      </w:pPr>
+      <w:r>
+        <w:t xml:space="preserve">The machine that breaks down the most in this location is the </w:t>
+      </w:r>
+      <w:proofErr w:type="spellStart"/>
+      <w:r>
+        <w:t>LaserWelder</w:t>
+      </w:r>
+      <w:proofErr w:type="spellEnd"/>
+      <w:r>
+        <w:t>.</w:t>
+      </w:r>
     </w:p>
     <w:sectPr>
       <w:pgSz w:w="12240" w:h="15840"/>
@@ -614,6 +735,119 @@
       </w:pPr>
     </w:lvl>
   </w:abstractNum>
+  <w:abstractNum w:abstractNumId="3" w15:restartNumberingAfterBreak="0">
+    <w:nsid w:val="7F2170B2"/>
+    <w:multiLevelType w:val="hybridMultilevel"/>
+    <w:tmpl w:val="69E6071A"/>
+    <w:lvl w:ilvl="0" w:tplc="0409000D">
+      <w:start w:val="1"/>
+      <w:numFmt w:val="bullet"/>
+      <w:lvlText w:val=""/>
+      <w:lvlJc w:val="left"/>
+      <w:pPr>
+        <w:ind w:left="720" w:hanging="360"/>
+      </w:pPr>
+      <w:rPr>
+        <w:rFonts w:ascii="Wingdings" w:hAnsi="Wingdings" w:hint="default"/>
+      </w:rPr>
+    </w:lvl>
+    <w:lvl w:ilvl="1" w:tplc="04090003" w:tentative="1">
+      <w:start w:val="1"/>
+      <w:numFmt w:val="bullet"/>
+      <w:lvlText w:val="o"/>
+      <w:lvlJc w:val="left"/>
+      <w:pPr>
+        <w:ind w:left="1440" w:hanging="360"/>
+      </w:pPr>
+      <w:rPr>
+        <w:rFonts w:ascii="Courier New" w:hAnsi="Courier New" w:cs="Courier New" w:hint="default"/>
+      </w:rPr>
+    </w:lvl>
+    <w:lvl w:ilvl="2" w:tplc="04090005" w:tentative="1">
+      <w:start w:val="1"/>
+      <w:numFmt w:val="bullet"/>
+      <w:lvlText w:val=""/>
+      <w:lvlJc w:val="left"/>
+      <w:pPr>
+        <w:ind w:left="2160" w:hanging="360"/>
+      </w:pPr>
+      <w:rPr>
+        <w:rFonts w:ascii="Wingdings" w:hAnsi="Wingdings" w:hint="default"/>
+      </w:rPr>
+    </w:lvl>
+    <w:lvl w:ilvl="3" w:tplc="04090001" w:tentative="1">
+      <w:start w:val="1"/>
+      <w:numFmt w:val="bullet"/>
+      <w:lvlText w:val=""/>
+      <w:lvlJc w:val="left"/>
+      <w:pPr>
+        <w:ind w:left="2880" w:hanging="360"/>
+      </w:pPr>
+      <w:rPr>
+        <w:rFonts w:ascii="Symbol" w:hAnsi="Symbol" w:hint="default"/>
+      </w:rPr>
+    </w:lvl>
+    <w:lvl w:ilvl="4" w:tplc="04090003" w:tentative="1">
+      <w:start w:val="1"/>
+      <w:numFmt w:val="bullet"/>
+      <w:lvlText w:val="o"/>
+      <w:lvlJc w:val="left"/>
+      <w:pPr>
+        <w:ind w:left="3600" w:hanging="360"/>
+      </w:pPr>
+      <w:rPr>
+        <w:rFonts w:ascii="Courier New" w:hAnsi="Courier New" w:cs="Courier New" w:hint="default"/>
+      </w:rPr>
+    </w:lvl>
+    <w:lvl w:ilvl="5" w:tplc="04090005" w:tentative="1">
+      <w:start w:val="1"/>
+      <w:numFmt w:val="bullet"/>
+      <w:lvlText w:val=""/>
+      <w:lvlJc w:val="left"/>
+      <w:pPr>
+        <w:ind w:left="4320" w:hanging="360"/>
+      </w:pPr>
+      <w:rPr>
+        <w:rFonts w:ascii="Wingdings" w:hAnsi="Wingdings" w:hint="default"/>
+      </w:rPr>
+    </w:lvl>
+    <w:lvl w:ilvl="6" w:tplc="04090001" w:tentative="1">
+      <w:start w:val="1"/>
+      <w:numFmt w:val="bullet"/>
+      <w:lvlText w:val=""/>
+      <w:lvlJc w:val="left"/>
+      <w:pPr>
+        <w:ind w:left="5040" w:hanging="360"/>
+      </w:pPr>
+      <w:rPr>
+        <w:rFonts w:ascii="Symbol" w:hAnsi="Symbol" w:hint="default"/>
+      </w:rPr>
+    </w:lvl>
+    <w:lvl w:ilvl="7" w:tplc="04090003" w:tentative="1">
+      <w:start w:val="1"/>
+      <w:numFmt w:val="bullet"/>
+      <w:lvlText w:val="o"/>
+      <w:lvlJc w:val="left"/>
+      <w:pPr>
+        <w:ind w:left="5760" w:hanging="360"/>
+      </w:pPr>
+      <w:rPr>
+        <w:rFonts w:ascii="Courier New" w:hAnsi="Courier New" w:cs="Courier New" w:hint="default"/>
+      </w:rPr>
+    </w:lvl>
+    <w:lvl w:ilvl="8" w:tplc="04090005" w:tentative="1">
+      <w:start w:val="1"/>
+      <w:numFmt w:val="bullet"/>
+      <w:lvlText w:val=""/>
+      <w:lvlJc w:val="left"/>
+      <w:pPr>
+        <w:ind w:left="6480" w:hanging="360"/>
+      </w:pPr>
+      <w:rPr>
+        <w:rFonts w:ascii="Wingdings" w:hAnsi="Wingdings" w:hint="default"/>
+      </w:rPr>
+    </w:lvl>
+  </w:abstractNum>
   <w:num w:numId="1">
     <w:abstractNumId w:val="2"/>
   </w:num>
@@ -622,6 +856,9 @@
   </w:num>
   <w:num w:numId="3">
     <w:abstractNumId w:val="1"/>
+  </w:num>
+  <w:num w:numId="4">
+    <w:abstractNumId w:val="3"/>
   </w:num>
 </w:numbering>
 </file>

</xml_diff>

<commit_message>
Added finishing touch to the dashboard
</commit_message>
<xml_diff>
--- a/Business Objective.docx
+++ b/Business Objective.docx
@@ -26,15 +26,7 @@
     </w:p>
     <w:p>
       <w:r>
-        <w:t xml:space="preserve">Using a data unification algorithm, the tech team at our client, </w:t>
-      </w:r>
-      <w:proofErr w:type="spellStart"/>
-      <w:r>
-        <w:t>Daikibo</w:t>
-      </w:r>
-      <w:proofErr w:type="spellEnd"/>
-      <w:r>
-        <w:t>, has converted all telemetry data collected from its 4 factories:</w:t>
+        <w:t>Using a data unification algorithm, the tech team at our client, Daikibo, has converted all telemetry data collected from its 4 factories:</w:t>
       </w:r>
     </w:p>
     <w:p>
@@ -45,21 +37,8 @@
           <w:numId w:val="1"/>
         </w:numPr>
       </w:pPr>
-      <w:proofErr w:type="spellStart"/>
-      <w:r>
-        <w:t>Daikibo</w:t>
-      </w:r>
-      <w:proofErr w:type="spellEnd"/>
-      <w:r>
-        <w:t xml:space="preserve"> Factory </w:t>
-      </w:r>
-      <w:proofErr w:type="spellStart"/>
-      <w:r>
-        <w:t>Meiyo</w:t>
-      </w:r>
-      <w:proofErr w:type="spellEnd"/>
-      <w:r>
-        <w:t xml:space="preserve"> (Tokyo, Japan)</w:t>
+      <w:r>
+        <w:t>Daikibo Factory Meiyo (Tokyo, Japan)</w:t>
       </w:r>
     </w:p>
     <w:p>
@@ -70,13 +49,8 @@
           <w:numId w:val="1"/>
         </w:numPr>
       </w:pPr>
-      <w:proofErr w:type="spellStart"/>
-      <w:r>
-        <w:t>Daikibo</w:t>
-      </w:r>
-      <w:proofErr w:type="spellEnd"/>
-      <w:r>
-        <w:t xml:space="preserve"> Factory Seiko (Osaka, Japan)</w:t>
+      <w:r>
+        <w:t>Daikibo Factory Seiko (Osaka, Japan)</w:t>
       </w:r>
     </w:p>
     <w:p>
@@ -87,13 +61,8 @@
           <w:numId w:val="1"/>
         </w:numPr>
       </w:pPr>
-      <w:proofErr w:type="spellStart"/>
-      <w:r>
-        <w:t>Daikibo</w:t>
-      </w:r>
-      <w:proofErr w:type="spellEnd"/>
-      <w:r>
-        <w:t xml:space="preserve"> Berlin (Berlin, Germany)</w:t>
+      <w:r>
+        <w:t>Daikibo Berlin (Berlin, Germany)</w:t>
       </w:r>
     </w:p>
     <w:p>
@@ -104,34 +73,13 @@
           <w:numId w:val="1"/>
         </w:numPr>
       </w:pPr>
-      <w:proofErr w:type="spellStart"/>
-      <w:r>
-        <w:t>Daikibo</w:t>
-      </w:r>
-      <w:proofErr w:type="spellEnd"/>
-      <w:r>
-        <w:t xml:space="preserve"> Shenzhen (Shenzhen, China)</w:t>
-      </w:r>
-    </w:p>
-    <w:p>
-      <w:r>
-        <w:t xml:space="preserve">Each location has 9 types of machines, sending a message every 10 </w:t>
-      </w:r>
-      <w:proofErr w:type="spellStart"/>
-      <w:r>
-        <w:t>mins</w:t>
-      </w:r>
-      <w:proofErr w:type="spellEnd"/>
-      <w:r>
-        <w:t xml:space="preserve">. </w:t>
-      </w:r>
-      <w:proofErr w:type="spellStart"/>
-      <w:r>
-        <w:t>Daikibo</w:t>
-      </w:r>
-      <w:proofErr w:type="spellEnd"/>
-      <w:r>
-        <w:t xml:space="preserve"> has been collecting this data for one month (May 2021) and they've shared this data in the form of a single JSON file.</w:t>
+      <w:r>
+        <w:t>Daikibo Shenzhen (Shenzhen, China)</w:t>
+      </w:r>
+    </w:p>
+    <w:p>
+      <w:r>
+        <w:t>Each location has 9 types of machines, sending a message every 10 mins. Daikibo has been collecting this data for one month (May 2021) and they've shared this data in the form of a single JSON file.</w:t>
       </w:r>
     </w:p>
     <w:p>
@@ -183,23 +131,7 @@
     </w:p>
     <w:p>
       <w:r>
-        <w:t xml:space="preserve">The task is to </w:t>
-      </w:r>
-      <w:proofErr w:type="spellStart"/>
-      <w:r>
-        <w:t>analyse</w:t>
-      </w:r>
-      <w:proofErr w:type="spellEnd"/>
-      <w:r>
-        <w:t xml:space="preserve"> the telemetry data collected by </w:t>
-      </w:r>
-      <w:proofErr w:type="spellStart"/>
-      <w:r>
-        <w:t>Daikibo</w:t>
-      </w:r>
-      <w:proofErr w:type="spellEnd"/>
-      <w:r>
-        <w:t xml:space="preserve"> in a software called Tableau. Here are the steps that will be undertaken:</w:t>
+        <w:t>The task is to analyse the telemetry data collected by Daikibo in a software called Tableau. Here are the steps that will be undertaken:</w:t>
       </w:r>
     </w:p>
     <w:p>
@@ -211,15 +143,7 @@
         </w:numPr>
       </w:pPr>
       <w:r>
-        <w:t xml:space="preserve">Create a calculated measure field called "Unhealthy" with a value of 10 for every unhealthy status (representing 10 </w:t>
-      </w:r>
-      <w:proofErr w:type="spellStart"/>
-      <w:r>
-        <w:t>mins</w:t>
-      </w:r>
-      <w:proofErr w:type="spellEnd"/>
-      <w:r>
-        <w:t xml:space="preserve"> of potential down time since the previous message).</w:t>
+        <w:t>Create a calculated measure field called "Unhealthy" with a value of 10 for every unhealthy status (representing 10 mins of potential down time since the previous message).</w:t>
       </w:r>
     </w:p>
     <w:p>
@@ -359,8 +283,6 @@
         <w:lastRenderedPageBreak/>
         <w:t>Findings</w:t>
       </w:r>
-      <w:bookmarkStart w:id="0" w:name="_GoBack"/>
-      <w:bookmarkEnd w:id="0"/>
     </w:p>
     <w:p>
       <w:pPr>
@@ -379,13 +301,14 @@
       <w:r>
         <w:t xml:space="preserve">Machines breakdown most in the </w:t>
       </w:r>
-      <w:proofErr w:type="spellStart"/>
       <w:r>
         <w:t>Daikibo</w:t>
       </w:r>
-      <w:proofErr w:type="spellEnd"/>
-      <w:r>
-        <w:t xml:space="preserve"> Factory Seiko </w:t>
+      <w:r>
+        <w:t xml:space="preserve"> Factory Meiyo</w:t>
+      </w:r>
+      <w:r>
+        <w:t xml:space="preserve"> </w:t>
       </w:r>
       <w:r>
         <w:t xml:space="preserve">in Tokyo, Japan. </w:t>
@@ -400,13 +323,25 @@
         </w:numPr>
       </w:pPr>
       <w:r>
-        <w:t xml:space="preserve">The machine that breaks down the most in this location is the </w:t>
-      </w:r>
-      <w:proofErr w:type="spellStart"/>
-      <w:r>
-        <w:t>LaserWelder</w:t>
-      </w:r>
-      <w:proofErr w:type="spellEnd"/>
+        <w:t xml:space="preserve">The machine that breaks down the most in this location </w:t>
+      </w:r>
+      <w:r>
+        <w:t>are</w:t>
+      </w:r>
+      <w:r>
+        <w:t xml:space="preserve"> the</w:t>
+      </w:r>
+      <w:r>
+        <w:t xml:space="preserve"> Heavy Duty Drill and</w:t>
+      </w:r>
+      <w:r>
+        <w:t xml:space="preserve"> Laser</w:t>
+      </w:r>
+      <w:r>
+        <w:t xml:space="preserve"> Cutter</w:t>
+      </w:r>
+      <w:bookmarkStart w:id="0" w:name="_GoBack"/>
+      <w:bookmarkEnd w:id="0"/>
       <w:r>
         <w:t>.</w:t>
       </w:r>

</xml_diff>

<commit_message>
Edited business objective document
</commit_message>
<xml_diff>
--- a/Business Objective.docx
+++ b/Business Objective.docx
@@ -20,13 +20,38 @@
       </w:r>
     </w:p>
     <w:p>
+      <w:pPr>
+        <w:rPr>
+          <w:b/>
+          <w:color w:val="17AFA1"/>
+          <w:sz w:val="28"/>
+        </w:rPr>
+      </w:pPr>
+      <w:r>
+        <w:rPr>
+          <w:b/>
+          <w:color w:val="17AFA1"/>
+          <w:sz w:val="28"/>
+        </w:rPr>
+        <w:t>Task 1</w:t>
+      </w:r>
+    </w:p>
+    <w:p>
       <w:r>
         <w:t>Here is the background information on the task</w:t>
       </w:r>
     </w:p>
     <w:p>
       <w:r>
-        <w:t>Using a data unification algorithm, the tech team at our client, Daikibo, has converted all telemetry data collected from its 4 factories:</w:t>
+        <w:t xml:space="preserve">Using a data unification algorithm, the tech team at our client, </w:t>
+      </w:r>
+      <w:proofErr w:type="spellStart"/>
+      <w:r>
+        <w:t>Daikibo</w:t>
+      </w:r>
+      <w:proofErr w:type="spellEnd"/>
+      <w:r>
+        <w:t>, has converted all telemetry data collected from its 4 factories:</w:t>
       </w:r>
     </w:p>
     <w:p>
@@ -37,8 +62,21 @@
           <w:numId w:val="1"/>
         </w:numPr>
       </w:pPr>
-      <w:r>
-        <w:t>Daikibo Factory Meiyo (Tokyo, Japan)</w:t>
+      <w:proofErr w:type="spellStart"/>
+      <w:r>
+        <w:t>Daikibo</w:t>
+      </w:r>
+      <w:proofErr w:type="spellEnd"/>
+      <w:r>
+        <w:t xml:space="preserve"> Factory </w:t>
+      </w:r>
+      <w:proofErr w:type="spellStart"/>
+      <w:r>
+        <w:t>Meiyo</w:t>
+      </w:r>
+      <w:proofErr w:type="spellEnd"/>
+      <w:r>
+        <w:t xml:space="preserve"> (Tokyo, Japan)</w:t>
       </w:r>
     </w:p>
     <w:p>
@@ -49,8 +87,13 @@
           <w:numId w:val="1"/>
         </w:numPr>
       </w:pPr>
-      <w:r>
-        <w:t>Daikibo Factory Seiko (Osaka, Japan)</w:t>
+      <w:proofErr w:type="spellStart"/>
+      <w:r>
+        <w:t>Daikibo</w:t>
+      </w:r>
+      <w:proofErr w:type="spellEnd"/>
+      <w:r>
+        <w:t xml:space="preserve"> Factory Seiko (Osaka, Japan)</w:t>
       </w:r>
     </w:p>
     <w:p>
@@ -61,8 +104,13 @@
           <w:numId w:val="1"/>
         </w:numPr>
       </w:pPr>
-      <w:r>
-        <w:t>Daikibo Berlin (Berlin, Germany)</w:t>
+      <w:proofErr w:type="spellStart"/>
+      <w:r>
+        <w:t>Daikibo</w:t>
+      </w:r>
+      <w:proofErr w:type="spellEnd"/>
+      <w:r>
+        <w:t xml:space="preserve"> Berlin (Berlin, Germany)</w:t>
       </w:r>
     </w:p>
     <w:p>
@@ -73,13 +121,34 @@
           <w:numId w:val="1"/>
         </w:numPr>
       </w:pPr>
-      <w:r>
-        <w:t>Daikibo Shenzhen (Shenzhen, China)</w:t>
-      </w:r>
-    </w:p>
-    <w:p>
-      <w:r>
-        <w:t>Each location has 9 types of machines, sending a message every 10 mins. Daikibo has been collecting this data for one month (May 2021) and they've shared this data in the form of a single JSON file.</w:t>
+      <w:proofErr w:type="spellStart"/>
+      <w:r>
+        <w:t>Daikibo</w:t>
+      </w:r>
+      <w:proofErr w:type="spellEnd"/>
+      <w:r>
+        <w:t xml:space="preserve"> Shenzhen (Shenzhen, China)</w:t>
+      </w:r>
+    </w:p>
+    <w:p>
+      <w:r>
+        <w:t xml:space="preserve">Each location has 9 types of machines, sending a message every 10 </w:t>
+      </w:r>
+      <w:proofErr w:type="spellStart"/>
+      <w:r>
+        <w:t>mins</w:t>
+      </w:r>
+      <w:proofErr w:type="spellEnd"/>
+      <w:r>
+        <w:t xml:space="preserve">. </w:t>
+      </w:r>
+      <w:proofErr w:type="spellStart"/>
+      <w:r>
+        <w:t>Daikibo</w:t>
+      </w:r>
+      <w:proofErr w:type="spellEnd"/>
+      <w:r>
+        <w:t xml:space="preserve"> has been collecting this data for one month (May 2021) and they've shared this data in the form of a single JSON file.</w:t>
       </w:r>
     </w:p>
     <w:p>
@@ -131,7 +200,23 @@
     </w:p>
     <w:p>
       <w:r>
-        <w:t>The task is to analyse the telemetry data collected by Daikibo in a software called Tableau. Here are the steps that will be undertaken:</w:t>
+        <w:t xml:space="preserve">The task is to </w:t>
+      </w:r>
+      <w:proofErr w:type="spellStart"/>
+      <w:r>
+        <w:t>analyse</w:t>
+      </w:r>
+      <w:proofErr w:type="spellEnd"/>
+      <w:r>
+        <w:t xml:space="preserve"> the telemetry data collected by </w:t>
+      </w:r>
+      <w:proofErr w:type="spellStart"/>
+      <w:r>
+        <w:t>Daikibo</w:t>
+      </w:r>
+      <w:proofErr w:type="spellEnd"/>
+      <w:r>
+        <w:t xml:space="preserve"> in a software called Tableau. Here are the steps that will be undertaken:</w:t>
       </w:r>
     </w:p>
     <w:p>
@@ -143,7 +228,15 @@
         </w:numPr>
       </w:pPr>
       <w:r>
-        <w:t>Create a calculated measure field called "Unhealthy" with a value of 10 for every unhealthy status (representing 10 mins of potential down time since the previous message).</w:t>
+        <w:t xml:space="preserve">Create a calculated measure field called "Unhealthy" with a value of 10 for every unhealthy status (representing 10 </w:t>
+      </w:r>
+      <w:proofErr w:type="spellStart"/>
+      <w:r>
+        <w:t>mins</w:t>
+      </w:r>
+      <w:proofErr w:type="spellEnd"/>
+      <w:r>
+        <w:t xml:space="preserve"> of potential down time since the previous message).</w:t>
       </w:r>
     </w:p>
     <w:p>
@@ -280,7 +373,6 @@
           <w:color w:val="FF0000"/>
           <w:sz w:val="34"/>
         </w:rPr>
-        <w:lastRenderedPageBreak/>
         <w:t>Findings</w:t>
       </w:r>
     </w:p>
@@ -301,17 +393,21 @@
       <w:r>
         <w:t xml:space="preserve">Machines breakdown most in the </w:t>
       </w:r>
+      <w:proofErr w:type="spellStart"/>
       <w:r>
         <w:t>Daikibo</w:t>
       </w:r>
-      <w:r>
-        <w:t xml:space="preserve"> Factory Meiyo</w:t>
-      </w:r>
-      <w:r>
-        <w:t xml:space="preserve"> </w:t>
-      </w:r>
-      <w:r>
-        <w:t xml:space="preserve">in Tokyo, Japan. </w:t>
+      <w:proofErr w:type="spellEnd"/>
+      <w:r>
+        <w:t xml:space="preserve"> Factory </w:t>
+      </w:r>
+      <w:proofErr w:type="spellStart"/>
+      <w:r>
+        <w:t>Meiyo</w:t>
+      </w:r>
+      <w:proofErr w:type="spellEnd"/>
+      <w:r>
+        <w:t xml:space="preserve"> in Tokyo, Japan. </w:t>
       </w:r>
     </w:p>
     <w:p>
@@ -340,11 +436,14 @@
       <w:r>
         <w:t xml:space="preserve"> Cutter</w:t>
       </w:r>
+      <w:r>
+        <w:t>.</w:t>
+      </w:r>
+    </w:p>
+    <w:p/>
+    <w:p>
       <w:bookmarkStart w:id="0" w:name="_GoBack"/>
       <w:bookmarkEnd w:id="0"/>
-      <w:r>
-        <w:t>.</w:t>
-      </w:r>
     </w:p>
     <w:sectPr>
       <w:pgSz w:w="12240" w:h="15840"/>

</xml_diff>